<commit_message>
Update 10/13/2023 9:10AM EST
Update as of 9:10AM EST on 10/13/2023.
</commit_message>
<xml_diff>
--- a/&SPECIFIC/%EYE WAR CRIME PREVENTION/20231013 - Global United Defense, Inc. - Eye War Crime Prevention Security Systems - v1.0.2.8.docx
+++ b/&SPECIFIC/%EYE WAR CRIME PREVENTION/20231013 - Global United Defense, Inc. - Eye War Crime Prevention Security Systems - v1.0.2.8.docx
@@ -213,7 +213,7 @@
           <w:sz w:val="28"/>
           <w:szCs w:val="28"/>
         </w:rPr>
-        <w:t>10/13/2023 8:31:07 AM</w:t>
+        <w:t>10/13/2023 9:10:03 AM</w:t>
       </w:r>
     </w:p>
     <w:p>
@@ -3064,6 +3064,21 @@
           <w:b/>
           <w:bCs/>
         </w:rPr>
+        <w:t xml:space="preserve">, </w:t>
+      </w:r>
+      <w:r>
+        <w:rPr>
+          <w:b/>
+          <w:bCs/>
+          <w:color w:val="808080" w:themeColor="background1" w:themeShade="80"/>
+        </w:rPr>
+        <w:t>ZIES</w:t>
+      </w:r>
+      <w:r>
+        <w:rPr>
+          <w:b/>
+          <w:bCs/>
+        </w:rPr>
         <w:t>)</w:t>
       </w:r>
       <w:r>
@@ -12305,15 +12320,7 @@
           <w:bCs/>
           <w:color w:val="FF0000"/>
         </w:rPr>
-        <w:t xml:space="preserve"> </w:t>
-      </w:r>
-      <w:r>
-        <w:rPr>
-          <w:b/>
-          <w:bCs/>
-          <w:color w:val="FF0000"/>
-        </w:rPr>
-        <w:t xml:space="preserve">      </w:t>
+        <w:t xml:space="preserve">       </w:t>
       </w:r>
       <w:r>
         <w:rPr>
@@ -17396,14 +17403,7 @@
           <w:b/>
           <w:bCs/>
         </w:rPr>
-        <w:t>,</w:t>
-      </w:r>
-      <w:r>
-        <w:rPr>
-          <w:b/>
-          <w:bCs/>
-        </w:rPr>
-        <w:t xml:space="preserve">     </w:t>
+        <w:t xml:space="preserve">,     </w:t>
       </w:r>
       <w:r>
         <w:rPr>
@@ -18524,15 +18524,7 @@
           <w:bCs/>
           <w:color w:val="FF0000"/>
         </w:rPr>
-        <w:t xml:space="preserve">EYE </w:t>
-      </w:r>
-      <w:r>
-        <w:rPr>
-          <w:b/>
-          <w:bCs/>
-          <w:color w:val="FF0000"/>
-        </w:rPr>
-        <w:t>CANCER</w:t>
+        <w:t>EYE CANCER</w:t>
       </w:r>
       <w:r>
         <w:rPr>

</xml_diff>

<commit_message>
Update 10/13/2023 2:58PM EST
Update as of 2:58PM EST on 10/13/2023.
</commit_message>
<xml_diff>
--- a/&SPECIFIC/%EYE WAR CRIME PREVENTION/20231013 - Global United Defense, Inc. - Eye War Crime Prevention Security Systems - v1.0.2.8.docx
+++ b/&SPECIFIC/%EYE WAR CRIME PREVENTION/20231013 - Global United Defense, Inc. - Eye War Crime Prevention Security Systems - v1.0.2.8.docx
@@ -213,7 +213,7 @@
           <w:sz w:val="28"/>
           <w:szCs w:val="28"/>
         </w:rPr>
-        <w:t>10/13/2023 9:10:03 AM</w:t>
+        <w:t>10/13/2023 2:57:36 PM</w:t>
       </w:r>
     </w:p>
     <w:p>
@@ -5778,7 +5778,23 @@
           <w:bCs/>
           <w:color w:val="FF0000"/>
         </w:rPr>
-        <w:t xml:space="preserve"> PAIN MED</w:t>
+        <w:t xml:space="preserve"> </w:t>
+      </w:r>
+      <w:r>
+        <w:rPr>
+          <w:b/>
+          <w:bCs/>
+          <w:color w:val="FF0000"/>
+        </w:rPr>
+        <w:t xml:space="preserve">    </w:t>
+      </w:r>
+      <w:r>
+        <w:rPr>
+          <w:b/>
+          <w:bCs/>
+          <w:color w:val="FF0000"/>
+        </w:rPr>
+        <w:t>PAIN MED</w:t>
       </w:r>
       <w:r>
         <w:rPr>
@@ -5801,6 +5817,82 @@
           <w:bCs/>
         </w:rPr>
         <w:t>,</w:t>
+      </w:r>
+      <w:r>
+        <w:rPr>
+          <w:b/>
+          <w:bCs/>
+          <w:color w:val="FF0000"/>
+        </w:rPr>
+        <w:t xml:space="preserve"> </w:t>
+      </w:r>
+      <w:r>
+        <w:rPr>
+          <w:b/>
+          <w:bCs/>
+          <w:color w:val="FF0000"/>
+        </w:rPr>
+        <w:t>PA</w:t>
+      </w:r>
+      <w:r>
+        <w:rPr>
+          <w:b/>
+          <w:bCs/>
+          <w:color w:val="FF0000"/>
+        </w:rPr>
+        <w:t>TCH</w:t>
+      </w:r>
+      <w:r>
+        <w:rPr>
+          <w:b/>
+          <w:bCs/>
+        </w:rPr>
+        <w:t>(</w:t>
+      </w:r>
+      <w:r>
+        <w:rPr>
+          <w:b/>
+          <w:bCs/>
+          <w:color w:val="808080" w:themeColor="background1" w:themeShade="80"/>
+        </w:rPr>
+        <w:t>ED</w:t>
+      </w:r>
+      <w:r>
+        <w:rPr>
+          <w:b/>
+          <w:bCs/>
+        </w:rPr>
+        <w:t xml:space="preserve">, </w:t>
+      </w:r>
+      <w:r>
+        <w:rPr>
+          <w:b/>
+          <w:bCs/>
+          <w:color w:val="808080" w:themeColor="background1" w:themeShade="80"/>
+        </w:rPr>
+        <w:t>ING</w:t>
+      </w:r>
+      <w:r>
+        <w:rPr>
+          <w:b/>
+          <w:bCs/>
+        </w:rPr>
+        <w:t xml:space="preserve">, </w:t>
+      </w:r>
+      <w:r>
+        <w:rPr>
+          <w:b/>
+          <w:bCs/>
+          <w:color w:val="808080" w:themeColor="background1" w:themeShade="80"/>
+        </w:rPr>
+        <w:t>Y</w:t>
+      </w:r>
+      <w:r>
+        <w:rPr>
+          <w:b/>
+          <w:bCs/>
+        </w:rPr>
+        <w:t>),</w:t>
       </w:r>
       <w:r>
         <w:rPr>
@@ -14264,6 +14356,74 @@
           <w:bCs/>
           <w:color w:val="FF0000"/>
         </w:rPr>
+        <w:t>PATCH</w:t>
+      </w:r>
+      <w:r>
+        <w:rPr>
+          <w:b/>
+          <w:bCs/>
+        </w:rPr>
+        <w:t>(</w:t>
+      </w:r>
+      <w:r>
+        <w:rPr>
+          <w:b/>
+          <w:bCs/>
+          <w:color w:val="808080" w:themeColor="background1" w:themeShade="80"/>
+        </w:rPr>
+        <w:t>ED</w:t>
+      </w:r>
+      <w:r>
+        <w:rPr>
+          <w:b/>
+          <w:bCs/>
+        </w:rPr>
+        <w:t xml:space="preserve">, </w:t>
+      </w:r>
+      <w:r>
+        <w:rPr>
+          <w:b/>
+          <w:bCs/>
+          <w:color w:val="808080" w:themeColor="background1" w:themeShade="80"/>
+        </w:rPr>
+        <w:t>ING</w:t>
+      </w:r>
+      <w:r>
+        <w:rPr>
+          <w:b/>
+          <w:bCs/>
+        </w:rPr>
+        <w:t xml:space="preserve">, </w:t>
+      </w:r>
+      <w:r>
+        <w:rPr>
+          <w:b/>
+          <w:bCs/>
+          <w:color w:val="808080" w:themeColor="background1" w:themeShade="80"/>
+        </w:rPr>
+        <w:t>Y</w:t>
+      </w:r>
+      <w:r>
+        <w:rPr>
+          <w:b/>
+          <w:bCs/>
+        </w:rPr>
+        <w:t>),</w:t>
+      </w:r>
+      <w:r>
+        <w:rPr>
+          <w:b/>
+          <w:bCs/>
+          <w:color w:val="FF0000"/>
+        </w:rPr>
+        <w:t xml:space="preserve"> </w:t>
+      </w:r>
+      <w:r>
+        <w:rPr>
+          <w:b/>
+          <w:bCs/>
+          <w:color w:val="FF0000"/>
+        </w:rPr>
         <w:t>PEEK</w:t>
       </w:r>
       <w:r>
@@ -16706,6 +16866,14 @@
           <w:bCs/>
           <w:color w:val="FF0000"/>
         </w:rPr>
+        <w:t xml:space="preserve">  </w:t>
+      </w:r>
+      <w:r>
+        <w:rPr>
+          <w:b/>
+          <w:bCs/>
+          <w:color w:val="FF0000"/>
+        </w:rPr>
         <w:t>TROUBL</w:t>
       </w:r>
       <w:r>
@@ -17049,6 +17217,14 @@
           <w:bCs/>
           <w:color w:val="FF0000"/>
         </w:rPr>
+        <w:t xml:space="preserve">  </w:t>
+      </w:r>
+      <w:r>
+        <w:rPr>
+          <w:b/>
+          <w:bCs/>
+          <w:color w:val="FF0000"/>
+        </w:rPr>
         <w:t>VAPOR TRAIL</w:t>
       </w:r>
       <w:r>
@@ -17567,6 +17743,7 @@
           <w:bCs/>
           <w:color w:val="7030A0"/>
         </w:rPr>
+        <w:lastRenderedPageBreak/>
         <w:t>OPEN AND CLOSE</w:t>
       </w:r>
       <w:r>
@@ -17582,7 +17759,6 @@
           <w:bCs/>
           <w:color w:val="7030A0"/>
         </w:rPr>
-        <w:lastRenderedPageBreak/>
         <w:t>SQUINT</w:t>
       </w:r>
       <w:r>

</xml_diff>